<commit_message>
Added Image Mirroring detection and text output
</commit_message>
<xml_diff>
--- a/PEC Collect/PECCollectDescription.docx
+++ b/PEC Collect/PECCollectDescription.docx
@@ -113,14 +113,7 @@
           <w:rFonts w:ascii="Arial" w:eastAsia="Arial" w:hAnsi="Arial" w:cs="Arial"/>
           <w:sz w:val="24"/>
         </w:rPr>
-        <w:t>PEC Collect automates much of the process of producing tracking logs for PEC curve generation using the main imaging camera with PEC off. This includes picking and framing an appropriate star at the right position, making sure the camera is focused, the st</w:t>
-      </w:r>
-      <w:r>
-        <w:rPr>
-          <w:rFonts w:ascii="Arial" w:eastAsia="Arial" w:hAnsi="Arial" w:cs="Arial"/>
-          <w:sz w:val="24"/>
-        </w:rPr>
-        <w:t>ar at an ADU that is sufficiently bright but unsaturated, and keeping track of the time.  When PEC is enabled, the application is useful for running shorter logs for validating various PEC curves or autoguiding correction configurations.</w:t>
+        <w:t>PEC Collect automates much of the process of producing tracking logs for PEC curve generation using the main imaging camera with PEC off. This includes picking and framing an appropriate star at the right position, making sure the camera is focused, the star at an ADU that is sufficiently bright but unsaturated, and keeping track of the time.  When PEC is enabled, the application is useful for running shorter logs for validating various PEC curves or autoguiding correction configurations.</w:t>
       </w:r>
     </w:p>
     <w:p>
@@ -182,8 +175,6 @@
           </wp:inline>
         </w:drawing>
       </w:r>
-      <w:bookmarkStart w:id="0" w:name="_GoBack"/>
-      <w:bookmarkEnd w:id="0"/>
     </w:p>
     <w:p>
       <w:pPr>
@@ -214,14 +205,7 @@
           <w:rFonts w:ascii="Arial" w:eastAsia="Arial" w:hAnsi="Arial" w:cs="Arial"/>
           <w:sz w:val="24"/>
         </w:rPr>
-        <w:t>Once TSX has been prepared for producing main camera tracking logs (Paramount Robotic Telescope System User Guide, Page 144), PEC Collect will capture a set of tracking logs to use to generate PEC curves.  The number of logs and their</w:t>
-      </w:r>
-      <w:r>
-        <w:rPr>
-          <w:rFonts w:ascii="Arial" w:eastAsia="Arial" w:hAnsi="Arial" w:cs="Arial"/>
-          <w:sz w:val="24"/>
-        </w:rPr>
-        <w:t xml:space="preserve"> duration is set by input field.</w:t>
+        <w:t>Once TSX has been prepared for producing main camera tracking logs (Paramount Robotic Telescope System User Guide, Page 144), PEC Collect will capture a set of tracking logs to use to generate PEC curves.  The number of logs and their duration is set by input field.</w:t>
       </w:r>
     </w:p>
     <w:p>
@@ -241,14 +225,7 @@
           <w:rFonts w:ascii="Arial" w:eastAsia="Arial" w:hAnsi="Arial" w:cs="Arial"/>
           <w:sz w:val="24"/>
         </w:rPr>
-        <w:t xml:space="preserve">Slews the mount to a location just west of the meridian and at zero degrees declination, then performs a plate solve (image link) to check the Position Angle of the main camera.  If the PA is not within 3 degrees of north, </w:t>
-      </w:r>
-      <w:r>
-        <w:rPr>
-          <w:rFonts w:ascii="Arial" w:eastAsia="Arial" w:hAnsi="Arial" w:cs="Arial"/>
-          <w:sz w:val="24"/>
-        </w:rPr>
-        <w:t>then the user is alerted and given an opportunity to abort. (Disabled by “Fast”)</w:t>
+        <w:t>Slews the mount to a location just west of the meridian and at zero degrees declination, then performs a plate solve (image link) to check the Position Angle of the main camera.  If the PA is not within 3 degrees of north, then the user is alerted and given an opportunity to abort. (Disabled by “Fast”)</w:t>
       </w:r>
     </w:p>
     <w:p>
@@ -343,14 +320,7 @@
           <w:rFonts w:ascii="Arial" w:eastAsia="Arial" w:hAnsi="Arial" w:cs="Arial"/>
           <w:sz w:val="24"/>
         </w:rPr>
-        <w:t>Pr</w:t>
-      </w:r>
-      <w:r>
-        <w:rPr>
-          <w:rFonts w:ascii="Arial" w:eastAsia="Arial" w:hAnsi="Arial" w:cs="Arial"/>
-          <w:sz w:val="24"/>
-        </w:rPr>
-        <w:t>ecision slews (CLS) to that star.</w:t>
+        <w:t>Precision slews (CLS) to that star.</w:t>
       </w:r>
     </w:p>
     <w:p>
@@ -486,14 +456,7 @@
           <w:rFonts w:ascii="Arial" w:eastAsia="Arial" w:hAnsi="Arial" w:cs="Arial"/>
           <w:sz w:val="24"/>
         </w:rPr>
-        <w:t xml:space="preserve">Upon completion of each tracking run, the log file will be found in the Camera AutoSave/Imager folder in the Software Bisque directory.  Each </w:t>
-      </w:r>
-      <w:r>
-        <w:rPr>
-          <w:rFonts w:ascii="Arial" w:eastAsia="Arial" w:hAnsi="Arial" w:cs="Arial"/>
-          <w:sz w:val="24"/>
-        </w:rPr>
-        <w:t>log will be sequentially numbered by default.</w:t>
+        <w:t>Upon completion of each tracking run, the log file will be found in the Camera AutoSave/Imager folder in the Software Bisque directory.  Each log will be sequentially numbered by default.</w:t>
       </w:r>
     </w:p>
     <w:p>
@@ -596,14 +559,7 @@
           <w:rFonts w:ascii="Arial" w:eastAsia="Arial" w:hAnsi="Arial" w:cs="Arial"/>
           <w:sz w:val="24"/>
         </w:rPr>
-        <w:t xml:space="preserve">  Drop down list of @Focus2, @Focus3 or No</w:t>
-      </w:r>
-      <w:r>
-        <w:rPr>
-          <w:rFonts w:ascii="Arial" w:eastAsia="Arial" w:hAnsi="Arial" w:cs="Arial"/>
-          <w:sz w:val="24"/>
-        </w:rPr>
-        <w:t>ne for autofocusing.  Note that all autofocus-specific settings must be preconfigured in TSX before running PEC Collect.</w:t>
+        <w:t xml:space="preserve">  Drop down list of @Focus2, @Focus3 or None for autofocusing.  Note that all autofocus-specific settings must be preconfigured in TSX before running PEC Collect.</w:t>
       </w:r>
     </w:p>
     <w:p>
@@ -628,14 +584,7 @@
           <w:rFonts w:ascii="Arial" w:eastAsia="Arial" w:hAnsi="Arial" w:cs="Arial"/>
           <w:sz w:val="24"/>
         </w:rPr>
-        <w:t xml:space="preserve"> PEC Collect will suspend between loops in order that the user can change TSX settings, if need be.  This is primarily to allow s</w:t>
-      </w:r>
-      <w:r>
-        <w:rPr>
-          <w:rFonts w:ascii="Arial" w:eastAsia="Arial" w:hAnsi="Arial" w:cs="Arial"/>
-          <w:sz w:val="24"/>
-        </w:rPr>
-        <w:t>wap out of PEC curves when creating tracking logs for comparison.</w:t>
+        <w:t xml:space="preserve"> PEC Collect will suspend between loops in order that the user can change TSX settings, if need be.  This is primarily to allow swap out of PEC curves when creating tracking logs for comparison.</w:t>
       </w:r>
     </w:p>
     <w:p>
@@ -899,14 +848,7 @@
           <w:rFonts w:ascii="Arial" w:eastAsia="Arial" w:hAnsi="Arial" w:cs="Arial"/>
           <w:sz w:val="24"/>
         </w:rPr>
-        <w:t xml:space="preserve"> Daily Build 12034.  Early versions of T</w:t>
-      </w:r>
-      <w:r>
-        <w:rPr>
-          <w:rFonts w:ascii="Arial" w:eastAsia="Arial" w:hAnsi="Arial" w:cs="Arial"/>
-          <w:sz w:val="24"/>
-        </w:rPr>
-        <w:t xml:space="preserve">SX may have problems, but probably not.  The application runs as an uncertified, standalone application under Windows 7, 8 and 10.  </w:t>
+        <w:t xml:space="preserve"> Daily Build 12034.  Early versions of TSX may have problems, but probably not.  The application runs as an uncertified, standalone application under Windows 7, 8 and 10.  </w:t>
       </w:r>
     </w:p>
     <w:p>
@@ -944,14 +886,7 @@
           <w:rFonts w:ascii="Arial" w:eastAsia="Arial" w:hAnsi="Arial" w:cs="Arial"/>
           <w:sz w:val="24"/>
         </w:rPr>
-        <w:t>Download the PECCollect_Exe.zip and open. Run the "Setup" application.  Upon completion, an application ico</w:t>
-      </w:r>
-      <w:r>
-        <w:rPr>
-          <w:rFonts w:ascii="Arial" w:eastAsia="Arial" w:hAnsi="Arial" w:cs="Arial"/>
-          <w:sz w:val="24"/>
-        </w:rPr>
-        <w:t>n will have been added to the start menu under "</w:t>
+        <w:t>Download the PECCollect_Exe.zip and open. Run the "Setup" application.  Upon completion, an application icon will have been added to the start menu under "</w:t>
       </w:r>
       <w:proofErr w:type="spellStart"/>
       <w:r>
@@ -1006,14 +941,7 @@
           <w:rFonts w:ascii="Arial" w:eastAsia="Arial" w:hAnsi="Arial" w:cs="Arial"/>
           <w:sz w:val="24"/>
         </w:rPr>
-        <w:t>This application was written for the public domain and as such is unsupported. The developer wishes</w:t>
-      </w:r>
-      <w:r>
-        <w:rPr>
-          <w:rFonts w:ascii="Arial" w:eastAsia="Arial" w:hAnsi="Arial" w:cs="Arial"/>
-          <w:sz w:val="24"/>
-        </w:rPr>
-        <w:t xml:space="preserve"> you his best and hopes everything works out.  If you find a problem or want to suggest additional features, please contact the author and he'll see what he can do.  The source (in the form of a Visual Studio project) is available on </w:t>
+        <w:t xml:space="preserve">This application was written for the public domain and as such is unsupported. The developer wishes you his best and hopes everything works out.  If you find a problem or want to suggest additional features, please contact the author and he'll see what he can do.  The source (in the form of a Visual Studio project) is available on </w:t>
       </w:r>
       <w:proofErr w:type="spellStart"/>
       <w:r>
@@ -1029,14 +957,7 @@
           <w:rFonts w:ascii="Arial" w:eastAsia="Arial" w:hAnsi="Arial" w:cs="Arial"/>
           <w:sz w:val="24"/>
         </w:rPr>
-        <w:t xml:space="preserve"> without license</w:t>
-      </w:r>
-      <w:r>
-        <w:rPr>
-          <w:rFonts w:ascii="Arial" w:eastAsia="Arial" w:hAnsi="Arial" w:cs="Arial"/>
-          <w:sz w:val="24"/>
-        </w:rPr>
-        <w:t xml:space="preserve"> at </w:t>
+        <w:t xml:space="preserve"> without license at </w:t>
       </w:r>
       <w:proofErr w:type="spellStart"/>
       <w:r>
@@ -1089,8 +1010,63 @@
           <w:rFonts w:ascii="Arial" w:eastAsia="Arial" w:hAnsi="Arial" w:cs="Arial"/>
           <w:sz w:val="24"/>
         </w:rPr>
-        <w:tab/>
-        <w:t>Initial Release</w:t>
+        <w:t>1.0 Initial Release</w:t>
+      </w:r>
+    </w:p>
+    <w:p>
+      <w:pPr>
+        <w:numPr>
+          <w:ilvl w:val="0"/>
+          <w:numId w:val="2"/>
+        </w:numPr>
+        <w:ind w:left="720" w:hanging="720"/>
+        <w:rPr>
+          <w:rFonts w:ascii="Arial" w:eastAsia="Arial" w:hAnsi="Arial" w:cs="Arial"/>
+          <w:sz w:val="24"/>
+        </w:rPr>
+      </w:pPr>
+      <w:r>
+        <w:rPr>
+          <w:rFonts w:ascii="Arial" w:eastAsia="Arial" w:hAnsi="Arial" w:cs="Arial"/>
+          <w:sz w:val="24"/>
+        </w:rPr>
+        <w:t xml:space="preserve">1.1 </w:t>
+      </w:r>
+      <w:r>
+        <w:rPr>
+          <w:rFonts w:ascii="Arial" w:eastAsia="Arial" w:hAnsi="Arial" w:cs="Arial"/>
+          <w:sz w:val="24"/>
+        </w:rPr>
+        <w:t>Release to SB forum</w:t>
+      </w:r>
+    </w:p>
+    <w:p>
+      <w:pPr>
+        <w:numPr>
+          <w:ilvl w:val="0"/>
+          <w:numId w:val="2"/>
+        </w:numPr>
+        <w:ind w:left="720" w:hanging="720"/>
+        <w:rPr>
+          <w:rFonts w:ascii="Arial" w:eastAsia="Arial" w:hAnsi="Arial" w:cs="Arial"/>
+          <w:sz w:val="24"/>
+        </w:rPr>
+      </w:pPr>
+      <w:r>
+        <w:rPr>
+          <w:rFonts w:ascii="Arial" w:eastAsia="Arial" w:hAnsi="Arial" w:cs="Arial"/>
+          <w:sz w:val="24"/>
+        </w:rPr>
+        <w:t>1.2 Added I</w:t>
+      </w:r>
+      <w:bookmarkStart w:id="0" w:name="_GoBack"/>
+      <w:bookmarkEnd w:id="0"/>
+      <w:r>
+        <w:rPr>
+          <w:rFonts w:ascii="Arial" w:eastAsia="Arial" w:hAnsi="Arial" w:cs="Arial"/>
+          <w:sz w:val="24"/>
+        </w:rPr>
+        <w:t>mage Mirroring detection and text output</w:t>
       </w:r>
     </w:p>
     <w:sectPr>
@@ -1641,6 +1617,36 @@
     <w:semiHidden/>
     <w:unhideWhenUsed/>
   </w:style>
+  <w:style w:type="paragraph" w:styleId="BalloonText">
+    <w:name w:val="Balloon Text"/>
+    <w:basedOn w:val="Normal"/>
+    <w:link w:val="BalloonTextChar"/>
+    <w:uiPriority w:val="99"/>
+    <w:semiHidden/>
+    <w:unhideWhenUsed/>
+    <w:rsid w:val="006B1074"/>
+    <w:pPr>
+      <w:spacing w:after="0" w:line="240" w:lineRule="auto"/>
+    </w:pPr>
+    <w:rPr>
+      <w:rFonts w:ascii="Segoe UI" w:hAnsi="Segoe UI" w:cs="Segoe UI"/>
+      <w:sz w:val="18"/>
+      <w:szCs w:val="18"/>
+    </w:rPr>
+  </w:style>
+  <w:style w:type="character" w:customStyle="1" w:styleId="BalloonTextChar">
+    <w:name w:val="Balloon Text Char"/>
+    <w:basedOn w:val="DefaultParagraphFont"/>
+    <w:link w:val="BalloonText"/>
+    <w:uiPriority w:val="99"/>
+    <w:semiHidden/>
+    <w:rsid w:val="006B1074"/>
+    <w:rPr>
+      <w:rFonts w:ascii="Segoe UI" w:hAnsi="Segoe UI" w:cs="Segoe UI"/>
+      <w:sz w:val="18"/>
+      <w:szCs w:val="18"/>
+    </w:rPr>
+  </w:style>
 </w:styles>
 </file>
 

</xml_diff>

<commit_message>
Added binning Removed explicit image calibration
</commit_message>
<xml_diff>
--- a/PEC Collect/PECCollectDescription.docx
+++ b/PEC Collect/PECCollectDescription.docx
@@ -130,10 +130,10 @@
           <w:sz w:val="24"/>
         </w:rPr>
         <w:drawing>
-          <wp:inline distT="0" distB="0" distL="0" distR="0" wp14:anchorId="67C2F9CD" wp14:editId="61E1674D">
-            <wp:extent cx="5277485" cy="2372360"/>
+          <wp:inline distT="0" distB="0" distL="0" distR="0" wp14:anchorId="2B23531E" wp14:editId="2EC17951">
+            <wp:extent cx="6515735" cy="2477135"/>
             <wp:effectExtent l="0" t="0" r="0" b="0"/>
-            <wp:docPr id="1" name="Picture 1"/>
+            <wp:docPr id="2" name="Picture 2"/>
             <wp:cNvGraphicFramePr>
               <a:graphicFrameLocks xmlns:a="http://schemas.openxmlformats.org/drawingml/2006/main" noChangeAspect="1"/>
             </wp:cNvGraphicFramePr>
@@ -141,7 +141,7 @@
               <a:graphicData uri="http://schemas.openxmlformats.org/drawingml/2006/picture">
                 <pic:pic xmlns:pic="http://schemas.openxmlformats.org/drawingml/2006/picture">
                   <pic:nvPicPr>
-                    <pic:cNvPr id="0" name="Picture 3"/>
+                    <pic:cNvPr id="0" name="Picture 2"/>
                     <pic:cNvPicPr>
                       <a:picLocks noChangeAspect="1" noChangeArrowheads="1"/>
                     </pic:cNvPicPr>
@@ -162,7 +162,7 @@
                   <pic:spPr bwMode="auto">
                     <a:xfrm>
                       <a:off x="0" y="0"/>
-                      <a:ext cx="5277485" cy="2372360"/>
+                      <a:ext cx="6515735" cy="2477135"/>
                     </a:xfrm>
                     <a:prstGeom prst="rect">
                       <a:avLst/>
@@ -360,6 +360,7 @@
           <w:rFonts w:ascii="Arial" w:eastAsia="Arial" w:hAnsi="Arial" w:cs="Arial"/>
           <w:sz w:val="24"/>
         </w:rPr>
+        <w:lastRenderedPageBreak/>
         <w:t>Centers and Subframes the target star.</w:t>
       </w:r>
     </w:p>
@@ -380,7 +381,6 @@
           <w:rFonts w:ascii="Arial" w:eastAsia="Arial" w:hAnsi="Arial" w:cs="Arial"/>
           <w:sz w:val="24"/>
         </w:rPr>
-        <w:lastRenderedPageBreak/>
         <w:t>Optimizes exposure to around 16K ADU +/- 20% (i.e. unsaturated).</w:t>
       </w:r>
     </w:p>
@@ -525,17 +525,8 @@
           <w:rFonts w:ascii="Arial" w:eastAsia="Arial" w:hAnsi="Arial" w:cs="Arial"/>
           <w:sz w:val="24"/>
         </w:rPr>
-        <w:t xml:space="preserve"> Length of each tracking log run in minutes. Default is 20 minutes for PEC </w:t>
-      </w:r>
-      <w:proofErr w:type="gramStart"/>
-      <w:r>
-        <w:rPr>
-          <w:rFonts w:ascii="Arial" w:eastAsia="Arial" w:hAnsi="Arial" w:cs="Arial"/>
-          <w:sz w:val="24"/>
-        </w:rPr>
-        <w:t>generation..</w:t>
-      </w:r>
-      <w:proofErr w:type="gramEnd"/>
+        <w:t xml:space="preserve"> Length of each tracking log run in minutes. Default is 20 minutes for PEC generation.</w:t>
+      </w:r>
     </w:p>
     <w:p>
       <w:pPr>
@@ -692,14 +683,22 @@
           <w:sz w:val="24"/>
           <w:u w:val="single"/>
         </w:rPr>
-        <w:t>Completion Time:</w:t>
-      </w:r>
-      <w:r>
-        <w:rPr>
-          <w:rFonts w:ascii="Arial" w:eastAsia="Arial" w:hAnsi="Arial" w:cs="Arial"/>
-          <w:sz w:val="24"/>
-        </w:rPr>
-        <w:t xml:space="preserve">  Estimate of the clock time that the tracking loops will complete.</w:t>
+        <w:t>Binning</w:t>
+      </w:r>
+      <w:r>
+        <w:rPr>
+          <w:rFonts w:ascii="Arial" w:eastAsia="Arial" w:hAnsi="Arial" w:cs="Arial"/>
+          <w:sz w:val="24"/>
+          <w:u w:val="single"/>
+        </w:rPr>
+        <w:t>:</w:t>
+      </w:r>
+      <w:r>
+        <w:rPr>
+          <w:rFonts w:ascii="Arial" w:eastAsia="Arial" w:hAnsi="Arial" w:cs="Arial"/>
+          <w:sz w:val="24"/>
+        </w:rPr>
+        <w:t xml:space="preserve"> Sets the binning for imaging.</w:t>
       </w:r>
     </w:p>
     <w:p>
@@ -708,24 +707,23 @@
         <w:keepLines/>
         <w:rPr>
           <w:rFonts w:ascii="Arial" w:eastAsia="Arial" w:hAnsi="Arial" w:cs="Arial"/>
-          <w:b/>
-          <w:sz w:val="24"/>
-        </w:rPr>
-      </w:pPr>
-      <w:r>
-        <w:rPr>
-          <w:rFonts w:ascii="Arial" w:eastAsia="Arial" w:hAnsi="Arial" w:cs="Arial"/>
-          <w:sz w:val="24"/>
-          <w:u w:val="single"/>
-        </w:rPr>
-        <w:t>Time Left on Loop:</w:t>
-      </w:r>
-      <w:r>
-        <w:rPr>
-          <w:rFonts w:ascii="Arial" w:eastAsia="Arial" w:hAnsi="Arial" w:cs="Arial"/>
-          <w:sz w:val="24"/>
-        </w:rPr>
-        <w:t xml:space="preserve">  Count down timer for the completion of each loop.</w:t>
+          <w:sz w:val="24"/>
+        </w:rPr>
+      </w:pPr>
+      <w:r>
+        <w:rPr>
+          <w:rFonts w:ascii="Arial" w:eastAsia="Arial" w:hAnsi="Arial" w:cs="Arial"/>
+          <w:sz w:val="24"/>
+          <w:u w:val="single"/>
+        </w:rPr>
+        <w:t>Completion Time:</w:t>
+      </w:r>
+      <w:r>
+        <w:rPr>
+          <w:rFonts w:ascii="Arial" w:eastAsia="Arial" w:hAnsi="Arial" w:cs="Arial"/>
+          <w:sz w:val="24"/>
+        </w:rPr>
+        <w:t xml:space="preserve">  Estimate of the clock time that the tracking loops will complete.</w:t>
       </w:r>
     </w:p>
     <w:p>
@@ -741,58 +739,17 @@
       <w:r>
         <w:rPr>
           <w:rFonts w:ascii="Arial" w:eastAsia="Arial" w:hAnsi="Arial" w:cs="Arial"/>
-          <w:b/>
-          <w:sz w:val="24"/>
-        </w:rPr>
-        <w:t>Commands:</w:t>
-      </w:r>
-    </w:p>
-    <w:p>
-      <w:pPr>
-        <w:keepLines/>
-        <w:rPr>
-          <w:rFonts w:ascii="Arial" w:eastAsia="Arial" w:hAnsi="Arial" w:cs="Arial"/>
-          <w:sz w:val="24"/>
-        </w:rPr>
-      </w:pPr>
-      <w:r>
-        <w:rPr>
-          <w:rFonts w:ascii="Arial" w:eastAsia="Arial" w:hAnsi="Arial" w:cs="Arial"/>
-          <w:sz w:val="24"/>
-          <w:u w:val="single"/>
-        </w:rPr>
-        <w:t>Start:</w:t>
-      </w:r>
-      <w:r>
-        <w:rPr>
-          <w:rFonts w:ascii="Arial" w:eastAsia="Arial" w:hAnsi="Arial" w:cs="Arial"/>
-          <w:sz w:val="24"/>
-        </w:rPr>
-        <w:t xml:space="preserve">  Initiates the capture of tracking logs.</w:t>
-      </w:r>
-    </w:p>
-    <w:p>
-      <w:pPr>
-        <w:keepLines/>
-        <w:rPr>
-          <w:rFonts w:ascii="Arial" w:eastAsia="Arial" w:hAnsi="Arial" w:cs="Arial"/>
-          <w:sz w:val="24"/>
-        </w:rPr>
-      </w:pPr>
-      <w:r>
-        <w:rPr>
-          <w:rFonts w:ascii="Arial" w:eastAsia="Arial" w:hAnsi="Arial" w:cs="Arial"/>
-          <w:sz w:val="24"/>
-          <w:u w:val="single"/>
-        </w:rPr>
-        <w:t>End:</w:t>
-      </w:r>
-      <w:r>
-        <w:rPr>
-          <w:rFonts w:ascii="Arial" w:eastAsia="Arial" w:hAnsi="Arial" w:cs="Arial"/>
-          <w:sz w:val="24"/>
-        </w:rPr>
-        <w:t xml:space="preserve">  Terminates (aborts) the capture of tracking logs.</w:t>
+          <w:sz w:val="24"/>
+          <w:u w:val="single"/>
+        </w:rPr>
+        <w:t>Time Left on Loop:</w:t>
+      </w:r>
+      <w:r>
+        <w:rPr>
+          <w:rFonts w:ascii="Arial" w:eastAsia="Arial" w:hAnsi="Arial" w:cs="Arial"/>
+          <w:sz w:val="24"/>
+        </w:rPr>
+        <w:t xml:space="preserve">  Count down timer for the completion of each loop.</w:t>
       </w:r>
     </w:p>
     <w:p>
@@ -801,15 +758,82 @@
         <w:keepLines/>
         <w:rPr>
           <w:rFonts w:ascii="Arial" w:eastAsia="Arial" w:hAnsi="Arial" w:cs="Arial"/>
-          <w:sz w:val="24"/>
-        </w:rPr>
-      </w:pPr>
-      <w:r>
-        <w:rPr>
-          <w:rFonts w:ascii="Arial" w:eastAsia="Arial" w:hAnsi="Arial" w:cs="Arial"/>
           <w:b/>
           <w:sz w:val="24"/>
         </w:rPr>
+      </w:pPr>
+      <w:r>
+        <w:rPr>
+          <w:rFonts w:ascii="Arial" w:eastAsia="Arial" w:hAnsi="Arial" w:cs="Arial"/>
+          <w:b/>
+          <w:sz w:val="24"/>
+        </w:rPr>
+        <w:t>Commands:</w:t>
+      </w:r>
+    </w:p>
+    <w:p>
+      <w:pPr>
+        <w:keepLines/>
+        <w:rPr>
+          <w:rFonts w:ascii="Arial" w:eastAsia="Arial" w:hAnsi="Arial" w:cs="Arial"/>
+          <w:sz w:val="24"/>
+        </w:rPr>
+      </w:pPr>
+      <w:r>
+        <w:rPr>
+          <w:rFonts w:ascii="Arial" w:eastAsia="Arial" w:hAnsi="Arial" w:cs="Arial"/>
+          <w:sz w:val="24"/>
+          <w:u w:val="single"/>
+        </w:rPr>
+        <w:t>Start:</w:t>
+      </w:r>
+      <w:r>
+        <w:rPr>
+          <w:rFonts w:ascii="Arial" w:eastAsia="Arial" w:hAnsi="Arial" w:cs="Arial"/>
+          <w:sz w:val="24"/>
+        </w:rPr>
+        <w:t xml:space="preserve">  Initiates the capture of tracking logs.</w:t>
+      </w:r>
+    </w:p>
+    <w:p>
+      <w:pPr>
+        <w:keepLines/>
+        <w:rPr>
+          <w:rFonts w:ascii="Arial" w:eastAsia="Arial" w:hAnsi="Arial" w:cs="Arial"/>
+          <w:sz w:val="24"/>
+        </w:rPr>
+      </w:pPr>
+      <w:r>
+        <w:rPr>
+          <w:rFonts w:ascii="Arial" w:eastAsia="Arial" w:hAnsi="Arial" w:cs="Arial"/>
+          <w:sz w:val="24"/>
+          <w:u w:val="single"/>
+        </w:rPr>
+        <w:t>End:</w:t>
+      </w:r>
+      <w:r>
+        <w:rPr>
+          <w:rFonts w:ascii="Arial" w:eastAsia="Arial" w:hAnsi="Arial" w:cs="Arial"/>
+          <w:sz w:val="24"/>
+        </w:rPr>
+        <w:t xml:space="preserve">  Terminates (aborts) the capture of tracking logs.</w:t>
+      </w:r>
+    </w:p>
+    <w:p>
+      <w:pPr>
+        <w:keepNext/>
+        <w:keepLines/>
+        <w:rPr>
+          <w:rFonts w:ascii="Arial" w:eastAsia="Arial" w:hAnsi="Arial" w:cs="Arial"/>
+          <w:sz w:val="24"/>
+        </w:rPr>
+      </w:pPr>
+      <w:r>
+        <w:rPr>
+          <w:rFonts w:ascii="Arial" w:eastAsia="Arial" w:hAnsi="Arial" w:cs="Arial"/>
+          <w:b/>
+          <w:sz w:val="24"/>
+        </w:rPr>
         <w:t>Requirements</w:t>
       </w:r>
       <w:r>
@@ -886,6 +910,7 @@
           <w:rFonts w:ascii="Arial" w:eastAsia="Arial" w:hAnsi="Arial" w:cs="Arial"/>
           <w:sz w:val="24"/>
         </w:rPr>
+        <w:lastRenderedPageBreak/>
         <w:t>Download the PECCollect_Exe.zip and open. Run the "Setup" application.  Upon completion, an application icon will have been added to the start menu under "</w:t>
       </w:r>
       <w:proofErr w:type="spellStart"/>
@@ -918,7 +943,6 @@
           <w:b/>
           <w:sz w:val="24"/>
         </w:rPr>
-        <w:lastRenderedPageBreak/>
         <w:t>Support:</w:t>
       </w:r>
       <w:r>
@@ -1057,7 +1081,34 @@
           <w:rFonts w:ascii="Arial" w:eastAsia="Arial" w:hAnsi="Arial" w:cs="Arial"/>
           <w:sz w:val="24"/>
         </w:rPr>
-        <w:t>1.2 Added I</w:t>
+        <w:t>1.2 Added Image Mirroring detection and text output</w:t>
+      </w:r>
+    </w:p>
+    <w:p>
+      <w:pPr>
+        <w:numPr>
+          <w:ilvl w:val="0"/>
+          <w:numId w:val="2"/>
+        </w:numPr>
+        <w:ind w:left="720" w:hanging="720"/>
+        <w:rPr>
+          <w:rFonts w:ascii="Arial" w:eastAsia="Arial" w:hAnsi="Arial" w:cs="Arial"/>
+          <w:sz w:val="24"/>
+        </w:rPr>
+      </w:pPr>
+      <w:r>
+        <w:rPr>
+          <w:rFonts w:ascii="Arial" w:eastAsia="Arial" w:hAnsi="Arial" w:cs="Arial"/>
+          <w:sz w:val="24"/>
+        </w:rPr>
+        <w:t xml:space="preserve">1.3 </w:t>
+      </w:r>
+      <w:r>
+        <w:rPr>
+          <w:rFonts w:ascii="Arial" w:eastAsia="Arial" w:hAnsi="Arial" w:cs="Arial"/>
+          <w:sz w:val="24"/>
+        </w:rPr>
+        <w:t>Added Bi</w:t>
       </w:r>
       <w:bookmarkStart w:id="0" w:name="_GoBack"/>
       <w:bookmarkEnd w:id="0"/>
@@ -1066,7 +1117,7 @@
           <w:rFonts w:ascii="Arial" w:eastAsia="Arial" w:hAnsi="Arial" w:cs="Arial"/>
           <w:sz w:val="24"/>
         </w:rPr>
-        <w:t>mage Mirroring detection and text output</w:t>
+        <w:t>nning, removed any image calibration actions</w:t>
       </w:r>
     </w:p>
     <w:sectPr>
@@ -1209,7 +1260,7 @@
       </w:pPr>
     </w:pPrDefault>
   </w:docDefaults>
-  <w:latentStyles w:defLockedState="0" w:defUIPriority="99" w:defSemiHidden="0" w:defUnhideWhenUsed="0" w:defQFormat="0" w:count="375">
+  <w:latentStyles w:defLockedState="0" w:defUIPriority="99" w:defSemiHidden="0" w:defUnhideWhenUsed="0" w:defQFormat="0" w:count="377">
     <w:lsdException w:name="Normal" w:uiPriority="0" w:qFormat="1"/>
     <w:lsdException w:name="heading 1" w:uiPriority="9" w:qFormat="1"/>
     <w:lsdException w:name="heading 2" w:semiHidden="1" w:uiPriority="9" w:unhideWhenUsed="1" w:qFormat="1"/>
@@ -1315,7 +1366,6 @@
     <w:lsdException w:name="HTML Sample" w:semiHidden="1" w:unhideWhenUsed="1"/>
     <w:lsdException w:name="HTML Typewriter" w:semiHidden="1" w:unhideWhenUsed="1"/>
     <w:lsdException w:name="HTML Variable" w:semiHidden="1" w:unhideWhenUsed="1"/>
-    <w:lsdException w:name="Normal Table" w:semiHidden="1" w:unhideWhenUsed="1"/>
     <w:lsdException w:name="annotation subject" w:semiHidden="1" w:unhideWhenUsed="1"/>
     <w:lsdException w:name="No List" w:semiHidden="1" w:unhideWhenUsed="1"/>
     <w:lsdException w:name="Outline List 1" w:semiHidden="1" w:unhideWhenUsed="1"/>
@@ -1361,11 +1411,9 @@
     <w:lsdException w:name="Table Subtle 1" w:semiHidden="1" w:unhideWhenUsed="1"/>
     <w:lsdException w:name="Table Subtle 2" w:semiHidden="1" w:unhideWhenUsed="1"/>
     <w:lsdException w:name="Table Web 1" w:semiHidden="1" w:unhideWhenUsed="1"/>
-    <w:lsdException w:name="Table Web 2" w:semiHidden="1" w:unhideWhenUsed="1"/>
     <w:lsdException w:name="Table Web 3" w:semiHidden="1" w:unhideWhenUsed="1"/>
     <w:lsdException w:name="Balloon Text" w:semiHidden="1" w:unhideWhenUsed="1"/>
     <w:lsdException w:name="Table Grid" w:uiPriority="39"/>
-    <w:lsdException w:name="Table Theme" w:semiHidden="1" w:unhideWhenUsed="1"/>
     <w:lsdException w:name="Placeholder Text" w:semiHidden="1"/>
     <w:lsdException w:name="No Spacing" w:uiPriority="1" w:qFormat="1"/>
     <w:lsdException w:name="Light Shading" w:uiPriority="60"/>
@@ -1585,6 +1633,8 @@
     <w:lsdException w:name="Smart Hyperlink" w:semiHidden="1" w:unhideWhenUsed="1"/>
     <w:lsdException w:name="Hashtag" w:semiHidden="1" w:unhideWhenUsed="1"/>
     <w:lsdException w:name="Unresolved Mention" w:semiHidden="1" w:unhideWhenUsed="1"/>
+    <w:lsdException w:name="Smart Link" w:semiHidden="1" w:unhideWhenUsed="1"/>
+    <w:lsdException w:name="Smart Link Error" w:semiHidden="1" w:unhideWhenUsed="1"/>
   </w:latentStyles>
   <w:style w:type="paragraph" w:default="1" w:styleId="Normal">
     <w:name w:val="Normal"/>

</xml_diff>